<commit_message>
validadcuión y intregración del glosario
</commit_message>
<xml_diff>
--- a/01_Documentacion_Software_Primera_Parte(1).docx
+++ b/01_Documentacion_Software_Primera_Parte(1).docx
@@ -3585,7 +3585,7 @@
           <w:rFonts w:ascii="Times New Roman" w:hAnsi="Times New Roman"/>
           <w:color w:val="000000" w:themeColor="text1"/>
         </w:rPr>
-        <w:t>(el cliente, los desarrolladores, los usuarios, administrativos y empleados)</w:t>
+        <w:t>(el cliente, los desarrolladores, administrativos y empleados)</w:t>
       </w:r>
     </w:p>
     <w:p>
@@ -3674,105 +3674,6 @@
     </w:p>
     <w:p>
       <w:pPr>
-        <w:rPr>
-          <w:rFonts w:ascii="Times New Roman" w:hAnsi="Times New Roman"/>
-        </w:rPr>
-      </w:pPr>
-      <w:r>
-        <w:rPr>
-          <w:rFonts w:ascii="Times New Roman" w:hAnsi="Times New Roman"/>
-          <w:color w:val="EE0000"/>
-        </w:rPr>
-        <w:t>b) explicar lo que hará la aplicación y, si es necesario, lo que no hará</w:t>
-      </w:r>
-      <w:r>
-        <w:rPr>
-          <w:rFonts w:ascii="Times New Roman" w:hAnsi="Times New Roman"/>
-          <w:color w:val="EE0000"/>
-        </w:rPr>
-        <w:t xml:space="preserve"> : </w:t>
-      </w:r>
-      <w:r>
-        <w:rPr>
-          <w:rFonts w:ascii="Times New Roman" w:hAnsi="Times New Roman"/>
-          <w:color w:val="000000" w:themeColor="text1"/>
-        </w:rPr>
-        <w:t xml:space="preserve">lo que se pretende con la aplicación es desarrollar un sistema POS para </w:t>
-      </w:r>
-      <w:r>
-        <w:rPr>
-          <w:rFonts w:ascii="Times New Roman" w:hAnsi="Times New Roman"/>
-          <w:color w:val="000000" w:themeColor="text1"/>
-        </w:rPr>
-        <w:t>los diferentes tipos de ventas</w:t>
-      </w:r>
-      <w:r>
-        <w:rPr>
-          <w:rFonts w:ascii="Times New Roman" w:hAnsi="Times New Roman"/>
-          <w:color w:val="000000" w:themeColor="text1"/>
-        </w:rPr>
-        <w:t>,</w:t>
-      </w:r>
-      <w:r>
-        <w:rPr>
-          <w:rFonts w:ascii="Times New Roman" w:hAnsi="Times New Roman"/>
-          <w:color w:val="000000" w:themeColor="text1"/>
-        </w:rPr>
-        <w:t xml:space="preserve"> que manejen un inventario de sus productos o artículos , tales como </w:t>
-      </w:r>
-      <w:r>
-        <w:rPr>
-          <w:rFonts w:ascii="Times New Roman" w:hAnsi="Times New Roman"/>
-        </w:rPr>
-        <w:t xml:space="preserve">ferreterías, tiendas de barrio (minimercados, </w:t>
-      </w:r>
-      <w:r>
-        <w:rPr>
-          <w:rFonts w:ascii="Times New Roman" w:hAnsi="Times New Roman"/>
-        </w:rPr>
-        <w:t xml:space="preserve"> </w:t>
-      </w:r>
-      <w:r>
-        <w:rPr>
-          <w:rFonts w:ascii="Times New Roman" w:hAnsi="Times New Roman"/>
-        </w:rPr>
-        <w:t>supermercados) entre otros</w:t>
-      </w:r>
-      <w:r>
-        <w:rPr>
-          <w:rFonts w:ascii="Times New Roman" w:hAnsi="Times New Roman"/>
-        </w:rPr>
-        <w:t xml:space="preserve">; lo que hará la aplicación será llevar el registro de los diferentes productos o artículos que hay en la tienda </w:t>
-      </w:r>
-      <w:r>
-        <w:rPr>
-          <w:rFonts w:ascii="Times New Roman" w:hAnsi="Times New Roman"/>
-        </w:rPr>
-        <w:t>, teniendo un conteo de los productos vendidos y los productos restantes que hay en la tiend</w:t>
-      </w:r>
-      <w:r>
-        <w:rPr>
-          <w:rFonts w:ascii="Times New Roman" w:hAnsi="Times New Roman"/>
-        </w:rPr>
-        <w:t>a</w:t>
-      </w:r>
-      <w:r>
-        <w:rPr>
-          <w:rFonts w:ascii="Times New Roman" w:hAnsi="Times New Roman"/>
-        </w:rPr>
-        <w:t xml:space="preserve"> teniendo un mínimo de stock por cada producto.</w:t>
-      </w:r>
-    </w:p>
-    <w:p>
-      <w:pPr>
-        <w:rPr>
-          <w:rFonts w:ascii="Times New Roman" w:hAnsi="Times New Roman"/>
-          <w:color w:val="000000" w:themeColor="text1"/>
-        </w:rPr>
-      </w:pPr>
-    </w:p>
-    <w:p>
-      <w:pPr>
         <w:pStyle w:val="Prrafodelista"/>
         <w:numPr>
           <w:ilvl w:val="0"/>
@@ -3780,6 +3681,119 @@
         </w:numPr>
         <w:rPr>
           <w:rFonts w:ascii="Times New Roman" w:hAnsi="Times New Roman"/>
+        </w:rPr>
+      </w:pPr>
+      <w:r>
+        <w:rPr>
+          <w:rFonts w:ascii="Times New Roman" w:hAnsi="Times New Roman"/>
+          <w:color w:val="EE0000"/>
+        </w:rPr>
+        <w:t>explicar lo que hará la aplicación y, si es necesario, lo que no hará</w:t>
+      </w:r>
+      <w:r>
+        <w:rPr>
+          <w:rFonts w:ascii="Times New Roman" w:hAnsi="Times New Roman"/>
+          <w:color w:val="EE0000"/>
+        </w:rPr>
+        <w:t xml:space="preserve"> : </w:t>
+      </w:r>
+      <w:r>
+        <w:rPr>
+          <w:rFonts w:ascii="Times New Roman" w:hAnsi="Times New Roman"/>
+          <w:color w:val="000000" w:themeColor="text1"/>
+        </w:rPr>
+        <w:t xml:space="preserve">lo que se pretende con la aplicación es desarrollar un sistema POS para </w:t>
+      </w:r>
+      <w:r>
+        <w:rPr>
+          <w:rFonts w:ascii="Times New Roman" w:hAnsi="Times New Roman"/>
+          <w:color w:val="000000" w:themeColor="text1"/>
+        </w:rPr>
+        <w:t>los diferentes tipos de ventas</w:t>
+      </w:r>
+      <w:r>
+        <w:rPr>
+          <w:rFonts w:ascii="Times New Roman" w:hAnsi="Times New Roman"/>
+          <w:color w:val="000000" w:themeColor="text1"/>
+        </w:rPr>
+        <w:t>,</w:t>
+      </w:r>
+      <w:r>
+        <w:rPr>
+          <w:rFonts w:ascii="Times New Roman" w:hAnsi="Times New Roman"/>
+          <w:color w:val="000000" w:themeColor="text1"/>
+        </w:rPr>
+        <w:t xml:space="preserve"> que manejen un inventario de sus productos o artículos , tales como </w:t>
+      </w:r>
+      <w:r>
+        <w:rPr>
+          <w:rFonts w:ascii="Times New Roman" w:hAnsi="Times New Roman"/>
+        </w:rPr>
+        <w:t xml:space="preserve">ferreterías, tiendas de barrio (minimercados,  supermercados) entre otros; lo que hará la aplicación será llevar el registro de los diferentes productos o artículos que hay en la tienda </w:t>
+      </w:r>
+      <w:r>
+        <w:rPr>
+          <w:rFonts w:ascii="Times New Roman" w:hAnsi="Times New Roman"/>
+        </w:rPr>
+        <w:t>, teniendo un conteo de los productos vendidos y los productos restantes que hay en la tiend</w:t>
+      </w:r>
+      <w:r>
+        <w:rPr>
+          <w:rFonts w:ascii="Times New Roman" w:hAnsi="Times New Roman"/>
+        </w:rPr>
+        <w:t>a</w:t>
+      </w:r>
+      <w:r>
+        <w:rPr>
+          <w:rFonts w:ascii="Times New Roman" w:hAnsi="Times New Roman"/>
+        </w:rPr>
+        <w:t>,</w:t>
+      </w:r>
+      <w:r>
+        <w:rPr>
+          <w:rFonts w:ascii="Times New Roman" w:hAnsi="Times New Roman"/>
+        </w:rPr>
+        <w:t xml:space="preserve"> teniendo un mínimo de stock por cada producto.</w:t>
+      </w:r>
+    </w:p>
+    <w:p>
+      <w:pPr>
+        <w:pStyle w:val="Prrafodelista"/>
+        <w:rPr>
+          <w:rFonts w:ascii="Times New Roman" w:hAnsi="Times New Roman"/>
+        </w:rPr>
+      </w:pPr>
+    </w:p>
+    <w:p>
+      <w:pPr>
+        <w:rPr>
+          <w:rFonts w:ascii="Times New Roman" w:hAnsi="Times New Roman"/>
+        </w:rPr>
+      </w:pPr>
+      <w:r>
+        <w:rPr>
+          <w:rFonts w:ascii="Times New Roman" w:hAnsi="Times New Roman"/>
+        </w:rPr>
+        <w:t xml:space="preserve">Lo que no hará: llevar la contabilidad de la empresa </w:t>
+      </w:r>
+    </w:p>
+    <w:p>
+      <w:pPr>
+        <w:rPr>
+          <w:rFonts w:ascii="Times New Roman" w:hAnsi="Times New Roman"/>
+          <w:color w:val="000000" w:themeColor="text1"/>
+        </w:rPr>
+      </w:pPr>
+    </w:p>
+    <w:p>
+      <w:pPr>
+        <w:pStyle w:val="Prrafodelista"/>
+        <w:numPr>
+          <w:ilvl w:val="0"/>
+          <w:numId w:val="5"/>
+        </w:numPr>
+        <w:rPr>
+          <w:rFonts w:ascii="Times New Roman" w:hAnsi="Times New Roman"/>
           <w:color w:val="EE0000"/>
         </w:rPr>
       </w:pPr>
@@ -3961,7 +3975,6 @@
           <w:rFonts w:ascii="Times New Roman" w:hAnsi="Times New Roman"/>
           <w:color w:val="000000" w:themeColor="text1"/>
         </w:rPr>
-        <w:lastRenderedPageBreak/>
         <w:t>módulo de venta, donde aparecerán los diferentes productos que pueden ser</w:t>
       </w:r>
     </w:p>
@@ -4102,100 +4115,37 @@
           <w:rFonts w:ascii="Times New Roman" w:hAnsi="Times New Roman"/>
           <w:color w:val="000000" w:themeColor="text1"/>
         </w:rPr>
-        <w:t xml:space="preserve">Cada vez que se realice una venta el producto que </w:t>
-      </w:r>
-      <w:r>
-        <w:rPr>
-          <w:rFonts w:ascii="Times New Roman" w:hAnsi="Times New Roman"/>
-          <w:color w:val="000000" w:themeColor="text1"/>
-        </w:rPr>
-        <w:t>ha</w:t>
-      </w:r>
-      <w:r>
-        <w:rPr>
-          <w:rFonts w:ascii="Times New Roman" w:hAnsi="Times New Roman"/>
-          <w:color w:val="000000" w:themeColor="text1"/>
-        </w:rPr>
-        <w:t xml:space="preserve"> sido vendido reducirá su cantidad y en el</w:t>
-      </w:r>
-    </w:p>
-    <w:p>
-      <w:pPr>
-        <w:rPr>
-          <w:rFonts w:ascii="Times New Roman" w:hAnsi="Times New Roman"/>
-          <w:color w:val="000000" w:themeColor="text1"/>
-        </w:rPr>
-      </w:pPr>
-      <w:r>
-        <w:rPr>
-          <w:rFonts w:ascii="Times New Roman" w:hAnsi="Times New Roman"/>
-          <w:color w:val="000000" w:themeColor="text1"/>
-        </w:rPr>
-        <w:t>módulo</w:t>
-      </w:r>
-      <w:r>
-        <w:rPr>
-          <w:rFonts w:ascii="Times New Roman" w:hAnsi="Times New Roman"/>
-          <w:color w:val="000000" w:themeColor="text1"/>
-        </w:rPr>
-        <w:t xml:space="preserve"> de venta se </w:t>
-      </w:r>
-      <w:r>
-        <w:rPr>
-          <w:rFonts w:ascii="Times New Roman" w:hAnsi="Times New Roman"/>
-          <w:color w:val="000000" w:themeColor="text1"/>
-        </w:rPr>
-        <w:t>actualizará</w:t>
-      </w:r>
-      <w:r>
-        <w:rPr>
-          <w:rFonts w:ascii="Times New Roman" w:hAnsi="Times New Roman"/>
-          <w:color w:val="000000" w:themeColor="text1"/>
-        </w:rPr>
-        <w:t xml:space="preserve"> los datos del producto (esto también </w:t>
-      </w:r>
-      <w:r>
-        <w:rPr>
-          <w:rFonts w:ascii="Times New Roman" w:hAnsi="Times New Roman"/>
-          <w:color w:val="000000" w:themeColor="text1"/>
-        </w:rPr>
-        <w:t>pasará</w:t>
-      </w:r>
-      <w:r>
-        <w:rPr>
-          <w:rFonts w:ascii="Times New Roman" w:hAnsi="Times New Roman"/>
-          <w:color w:val="000000" w:themeColor="text1"/>
-        </w:rPr>
-        <w:t xml:space="preserve"> si un producto</w:t>
-      </w:r>
-    </w:p>
-    <w:p>
-      <w:pPr>
-        <w:rPr>
-          <w:rFonts w:ascii="Times New Roman" w:hAnsi="Times New Roman"/>
-          <w:color w:val="000000" w:themeColor="text1"/>
-        </w:rPr>
-      </w:pPr>
-      <w:r>
-        <w:rPr>
-          <w:rFonts w:ascii="Times New Roman" w:hAnsi="Times New Roman"/>
-          <w:color w:val="000000" w:themeColor="text1"/>
-        </w:rPr>
-        <w:t xml:space="preserve">llega a la tienda solo que en vez de disminuir </w:t>
-      </w:r>
-      <w:r>
-        <w:rPr>
-          <w:rFonts w:ascii="Times New Roman" w:hAnsi="Times New Roman"/>
-          <w:color w:val="000000" w:themeColor="text1"/>
-        </w:rPr>
-        <w:t>aumentará</w:t>
-      </w:r>
-      <w:r>
-        <w:rPr>
-          <w:rFonts w:ascii="Times New Roman" w:hAnsi="Times New Roman"/>
-          <w:color w:val="000000" w:themeColor="text1"/>
-        </w:rPr>
-        <w:t>); cada producto tendrá un stock</w:t>
+        <w:t>Cada vez que se realice una venta el producto que ha sido vendido reducirá su cantidad y en el</w:t>
+      </w:r>
+    </w:p>
+    <w:p>
+      <w:pPr>
+        <w:rPr>
+          <w:rFonts w:ascii="Times New Roman" w:hAnsi="Times New Roman"/>
+          <w:color w:val="000000" w:themeColor="text1"/>
+        </w:rPr>
+      </w:pPr>
+      <w:r>
+        <w:rPr>
+          <w:rFonts w:ascii="Times New Roman" w:hAnsi="Times New Roman"/>
+          <w:color w:val="000000" w:themeColor="text1"/>
+        </w:rPr>
+        <w:t>módulo de venta se actualizará los datos del producto (esto también pasará si un producto</w:t>
+      </w:r>
+    </w:p>
+    <w:p>
+      <w:pPr>
+        <w:rPr>
+          <w:rFonts w:ascii="Times New Roman" w:hAnsi="Times New Roman"/>
+          <w:color w:val="000000" w:themeColor="text1"/>
+        </w:rPr>
+      </w:pPr>
+      <w:r>
+        <w:rPr>
+          <w:rFonts w:ascii="Times New Roman" w:hAnsi="Times New Roman"/>
+          <w:color w:val="000000" w:themeColor="text1"/>
+        </w:rPr>
+        <w:t>llega a la tienda solo que en vez de disminuir aumentará); cada producto tendrá un stock</w:t>
       </w:r>
     </w:p>
     <w:p>
@@ -4421,7 +4371,21 @@
           <w:rFonts w:ascii="Times New Roman" w:hAnsi="Times New Roman"/>
           <w:color w:val="000000" w:themeColor="text1"/>
         </w:rPr>
-        <w:t xml:space="preserve">Que la aplicación sea escalable a futuro </w:t>
+        <w:t>Que la aplicación sea escalable a</w:t>
+      </w:r>
+      <w:r>
+        <w:rPr>
+          <w:rFonts w:ascii="Times New Roman" w:hAnsi="Times New Roman"/>
+          <w:color w:val="000000" w:themeColor="text1"/>
+        </w:rPr>
+        <w:t>l</w:t>
+      </w:r>
+      <w:r>
+        <w:rPr>
+          <w:rFonts w:ascii="Times New Roman" w:hAnsi="Times New Roman"/>
+          <w:color w:val="000000" w:themeColor="text1"/>
+        </w:rPr>
+        <w:t xml:space="preserve"> futuro </w:t>
       </w:r>
     </w:p>
     <w:p>
@@ -4651,7 +4615,6 @@
           <w:bCs/>
           <w:color w:val="000000" w:themeColor="text1"/>
         </w:rPr>
-        <w:lastRenderedPageBreak/>
         <w:t xml:space="preserve">Beneficios relevantes </w:t>
       </w:r>
     </w:p>
@@ -4739,6 +4702,22 @@
         </w:rPr>
         <w:t xml:space="preserve"> productos </w:t>
       </w:r>
+      <w:r>
+        <w:rPr>
+          <w:rFonts w:ascii="Times New Roman" w:hAnsi="Times New Roman"/>
+          <w:color w:val="000000" w:themeColor="text1"/>
+        </w:rPr>
+        <w:t xml:space="preserve">en el </w:t>
+      </w:r>
+      <w:proofErr w:type="spellStart"/>
+      <w:r>
+        <w:rPr>
+          <w:rFonts w:ascii="Times New Roman" w:hAnsi="Times New Roman"/>
+          <w:color w:val="000000" w:themeColor="text1"/>
+        </w:rPr>
+        <w:t>dia</w:t>
+      </w:r>
+      <w:proofErr w:type="spellEnd"/>
     </w:p>
     <w:p>
       <w:pPr>
@@ -4962,6 +4941,92 @@
           <w:rFonts w:ascii="Times New Roman" w:hAnsi="Times New Roman"/>
         </w:rPr>
       </w:pPr>
+      <w:r>
+        <w:rPr>
+          <w:rFonts w:ascii="Times New Roman" w:hAnsi="Times New Roman"/>
+        </w:rPr>
+        <w:t xml:space="preserve">Ventas </w:t>
+      </w:r>
+    </w:p>
+    <w:p>
+      <w:pPr>
+        <w:rPr>
+          <w:rFonts w:ascii="Times New Roman" w:hAnsi="Times New Roman"/>
+        </w:rPr>
+      </w:pPr>
+    </w:p>
+    <w:p>
+      <w:pPr>
+        <w:rPr>
+          <w:rFonts w:ascii="Times New Roman" w:hAnsi="Times New Roman"/>
+        </w:rPr>
+      </w:pPr>
+      <w:r>
+        <w:rPr>
+          <w:rFonts w:ascii="Times New Roman" w:hAnsi="Times New Roman"/>
+        </w:rPr>
+        <w:t>Inventario</w:t>
+      </w:r>
+    </w:p>
+    <w:p>
+      <w:pPr>
+        <w:rPr>
+          <w:rFonts w:ascii="Times New Roman" w:hAnsi="Times New Roman"/>
+        </w:rPr>
+      </w:pPr>
+    </w:p>
+    <w:p>
+      <w:pPr>
+        <w:rPr>
+          <w:rFonts w:ascii="Times New Roman" w:hAnsi="Times New Roman"/>
+        </w:rPr>
+      </w:pPr>
+      <w:r>
+        <w:rPr>
+          <w:rFonts w:ascii="Times New Roman" w:hAnsi="Times New Roman"/>
+        </w:rPr>
+        <w:t>Stocks</w:t>
+      </w:r>
+    </w:p>
+    <w:p>
+      <w:pPr>
+        <w:rPr>
+          <w:rFonts w:ascii="Times New Roman" w:hAnsi="Times New Roman"/>
+        </w:rPr>
+      </w:pPr>
+    </w:p>
+    <w:p>
+      <w:pPr>
+        <w:rPr>
+          <w:rFonts w:ascii="Times New Roman" w:hAnsi="Times New Roman"/>
+        </w:rPr>
+      </w:pPr>
+      <w:r>
+        <w:rPr>
+          <w:rFonts w:ascii="Times New Roman" w:hAnsi="Times New Roman"/>
+        </w:rPr>
+        <w:t xml:space="preserve">Proveedores </w:t>
+      </w:r>
+    </w:p>
+    <w:p>
+      <w:pPr>
+        <w:rPr>
+          <w:rFonts w:ascii="Times New Roman" w:hAnsi="Times New Roman"/>
+        </w:rPr>
+      </w:pPr>
+    </w:p>
+    <w:p>
+      <w:pPr>
+        <w:rPr>
+          <w:rFonts w:ascii="Times New Roman" w:hAnsi="Times New Roman"/>
+        </w:rPr>
+      </w:pPr>
+      <w:r>
+        <w:rPr>
+          <w:rFonts w:ascii="Times New Roman" w:hAnsi="Times New Roman"/>
+        </w:rPr>
+        <w:t>Productos</w:t>
+      </w:r>
     </w:p>
     <w:p>
       <w:pPr>
@@ -5003,6 +5068,12 @@
           <w:rFonts w:ascii="Times New Roman" w:hAnsi="Times New Roman"/>
         </w:rPr>
       </w:pPr>
+      <w:r>
+        <w:rPr>
+          <w:rFonts w:ascii="Times New Roman" w:hAnsi="Times New Roman"/>
+        </w:rPr>
+        <w:t>POS</w:t>
+      </w:r>
     </w:p>
     <w:p>
       <w:pPr>
@@ -5099,6 +5170,7 @@
           <w:rFonts w:ascii="Times New Roman" w:hAnsi="Times New Roman"/>
           <w:color w:val="EE0000"/>
         </w:rPr>
+        <w:lastRenderedPageBreak/>
         <w:t>a) proporcionar una lista completa de todos los documentos a los que se haga referencia;</w:t>
       </w:r>
     </w:p>
@@ -5115,6 +5187,21 @@
           <w:color w:val="EE0000"/>
         </w:rPr>
         <w:t>b) identificar cada documento por título, número de informe (si es procedente), fecha y organización que lo publicó.]</w:t>
+      </w:r>
+      <w:r>
+        <w:rPr>
+          <w:rFonts w:ascii="Times New Roman" w:hAnsi="Times New Roman"/>
+          <w:color w:val="EE0000"/>
+        </w:rPr>
+        <w:t xml:space="preserve"> </w:t>
+      </w:r>
+      <w:r>
+        <w:rPr>
+          <w:rFonts w:ascii="Times New Roman" w:hAnsi="Times New Roman"/>
+          <w:b/>
+          <w:bCs/>
+        </w:rPr>
+        <w:t xml:space="preserve"> blanco</w:t>
       </w:r>
     </w:p>
     <w:p>
@@ -5613,6 +5700,7 @@
           <w:rFonts w:ascii="Times New Roman" w:hAnsi="Times New Roman"/>
           <w:color w:val="EE0000"/>
         </w:rPr>
+        <w:lastRenderedPageBreak/>
         <w:t>b) Pueden utilizarse formas textuales o gráficas para mostrar las diferentes funciones y sus relaciones. Con un esquema tal, no se pretende mostrar el diseño de un producto, sino simplemente las relaciones lógicas entre las funciones.]</w:t>
       </w:r>
     </w:p>
@@ -5695,7 +5783,6 @@
           <w:rFonts w:ascii="Times New Roman" w:hAnsi="Times New Roman" w:cs="Times New Roman"/>
           <w:lang w:val="es-ES"/>
         </w:rPr>
-        <w:lastRenderedPageBreak/>
         <w:t>Restricciones</w:t>
       </w:r>
       <w:bookmarkEnd w:id="42"/>

</xml_diff>

<commit_message>
Definiciones de las palabra y acronDefiniciones de las palabra y acronimoss
</commit_message>
<xml_diff>
--- a/01_Documentacion_Software_Primera_Parte(1).docx
+++ b/01_Documentacion_Software_Primera_Parte(1).docx
@@ -4939,93 +4939,354 @@
       <w:pPr>
         <w:rPr>
           <w:rFonts w:ascii="Times New Roman" w:hAnsi="Times New Roman"/>
-        </w:rPr>
-      </w:pPr>
-      <w:r>
-        <w:rPr>
-          <w:rFonts w:ascii="Times New Roman" w:hAnsi="Times New Roman"/>
-        </w:rPr>
-        <w:t xml:space="preserve">Ventas </w:t>
-      </w:r>
-    </w:p>
-    <w:p>
-      <w:pPr>
-        <w:rPr>
-          <w:rFonts w:ascii="Times New Roman" w:hAnsi="Times New Roman"/>
-        </w:rPr>
-      </w:pPr>
-    </w:p>
-    <w:p>
-      <w:pPr>
-        <w:rPr>
-          <w:rFonts w:ascii="Times New Roman" w:hAnsi="Times New Roman"/>
-        </w:rPr>
-      </w:pPr>
-      <w:r>
-        <w:rPr>
-          <w:rFonts w:ascii="Times New Roman" w:hAnsi="Times New Roman"/>
+          <w:b/>
+          <w:bCs/>
+        </w:rPr>
+      </w:pPr>
+      <w:r>
+        <w:rPr>
+          <w:rFonts w:ascii="Times New Roman" w:hAnsi="Times New Roman"/>
+          <w:b/>
+          <w:bCs/>
+        </w:rPr>
+        <w:t>Ventas</w:t>
+      </w:r>
+      <w:r>
+        <w:rPr>
+          <w:rFonts w:ascii="Times New Roman" w:hAnsi="Times New Roman"/>
+          <w:b/>
+          <w:bCs/>
+        </w:rPr>
+        <w:t>:</w:t>
+      </w:r>
+      <w:r>
+        <w:rPr>
+          <w:rFonts w:ascii="Times New Roman" w:hAnsi="Times New Roman"/>
+        </w:rPr>
+        <w:t xml:space="preserve"> </w:t>
+      </w:r>
+      <w:r>
+        <w:rPr>
+          <w:rStyle w:val="Textoennegrita"/>
+          <w:rFonts w:ascii="Times New Roman" w:hAnsi="Times New Roman"/>
+          <w:b w:val="0"/>
+          <w:bCs w:val="0"/>
+        </w:rPr>
+        <w:t>La venta es un proceso de intercambio mediante el cual una parte, el vendedor, satisface la necesidad de otra, el comprador, en contrapartida de una suma de dinero o crédito que le da</w:t>
+      </w:r>
+      <w:r>
+        <w:rPr>
+          <w:rStyle w:val="Textoennegrita"/>
+          <w:rFonts w:ascii="Times New Roman" w:hAnsi="Times New Roman"/>
+          <w:b w:val="0"/>
+          <w:bCs w:val="0"/>
+        </w:rPr>
+        <w:t xml:space="preserve"> al vendedor.</w:t>
+      </w:r>
+    </w:p>
+    <w:p>
+      <w:pPr>
+        <w:rPr>
+          <w:rFonts w:ascii="Times New Roman" w:hAnsi="Times New Roman"/>
+        </w:rPr>
+      </w:pPr>
+    </w:p>
+    <w:p>
+      <w:pPr>
+        <w:rPr>
+          <w:rFonts w:ascii="Times New Roman" w:hAnsi="Times New Roman"/>
+          <w:b/>
+          <w:bCs/>
+        </w:rPr>
+      </w:pPr>
+      <w:r>
+        <w:rPr>
+          <w:rFonts w:ascii="Times New Roman" w:hAnsi="Times New Roman"/>
+          <w:b/>
+          <w:bCs/>
         </w:rPr>
         <w:t>Inventario</w:t>
       </w:r>
-    </w:p>
-    <w:p>
-      <w:pPr>
-        <w:rPr>
-          <w:rFonts w:ascii="Times New Roman" w:hAnsi="Times New Roman"/>
-        </w:rPr>
-      </w:pPr>
-    </w:p>
-    <w:p>
-      <w:pPr>
-        <w:rPr>
-          <w:rFonts w:ascii="Times New Roman" w:hAnsi="Times New Roman"/>
-        </w:rPr>
-      </w:pPr>
-      <w:r>
-        <w:rPr>
-          <w:rFonts w:ascii="Times New Roman" w:hAnsi="Times New Roman"/>
+      <w:r>
+        <w:rPr>
+          <w:rFonts w:ascii="Times New Roman" w:hAnsi="Times New Roman"/>
+          <w:b/>
+          <w:bCs/>
+        </w:rPr>
+        <w:t>:</w:t>
+      </w:r>
+      <w:r>
+        <w:rPr>
+          <w:rFonts w:ascii="Times New Roman" w:hAnsi="Times New Roman"/>
+          <w:b/>
+          <w:bCs/>
+        </w:rPr>
+        <w:t xml:space="preserve"> </w:t>
+      </w:r>
+      <w:r>
+        <w:rPr>
+          <w:rFonts w:ascii="Times New Roman" w:hAnsi="Times New Roman"/>
+        </w:rPr>
+        <w:t>El inventario es una relación detallada, ordenada y valorada de los elementos</w:t>
+      </w:r>
+      <w:r>
+        <w:rPr>
+          <w:rFonts w:ascii="Times New Roman" w:hAnsi="Times New Roman"/>
+        </w:rPr>
+        <w:t xml:space="preserve"> o bienes</w:t>
+      </w:r>
+      <w:r>
+        <w:rPr>
+          <w:rFonts w:ascii="Times New Roman" w:hAnsi="Times New Roman"/>
+        </w:rPr>
+        <w:t xml:space="preserve"> que componen el patrimonio de una empresa o </w:t>
+      </w:r>
+      <w:r>
+        <w:rPr>
+          <w:rFonts w:ascii="Times New Roman" w:hAnsi="Times New Roman"/>
+        </w:rPr>
+        <w:t xml:space="preserve">de una </w:t>
+      </w:r>
+      <w:r>
+        <w:rPr>
+          <w:rFonts w:ascii="Times New Roman" w:hAnsi="Times New Roman"/>
+        </w:rPr>
+        <w:t>persona</w:t>
+      </w:r>
+      <w:r>
+        <w:rPr>
+          <w:rFonts w:ascii="Times New Roman" w:hAnsi="Times New Roman"/>
+        </w:rPr>
+        <w:t>.</w:t>
+      </w:r>
+      <w:r>
+        <w:t xml:space="preserve"> </w:t>
+      </w:r>
+    </w:p>
+    <w:p>
+      <w:pPr>
+        <w:rPr>
+          <w:rFonts w:ascii="Times New Roman" w:hAnsi="Times New Roman"/>
+        </w:rPr>
+      </w:pPr>
+    </w:p>
+    <w:p>
+      <w:pPr>
+        <w:rPr>
+          <w:rFonts w:ascii="Times New Roman" w:hAnsi="Times New Roman"/>
+        </w:rPr>
+      </w:pPr>
+      <w:r>
+        <w:rPr>
+          <w:rFonts w:ascii="Times New Roman" w:hAnsi="Times New Roman"/>
+          <w:b/>
+          <w:bCs/>
         </w:rPr>
         <w:t>Stocks</w:t>
       </w:r>
-    </w:p>
-    <w:p>
-      <w:pPr>
-        <w:rPr>
-          <w:rFonts w:ascii="Times New Roman" w:hAnsi="Times New Roman"/>
-        </w:rPr>
-      </w:pPr>
-    </w:p>
-    <w:p>
-      <w:pPr>
-        <w:rPr>
-          <w:rFonts w:ascii="Times New Roman" w:hAnsi="Times New Roman"/>
-        </w:rPr>
-      </w:pPr>
-      <w:r>
-        <w:rPr>
-          <w:rFonts w:ascii="Times New Roman" w:hAnsi="Times New Roman"/>
-        </w:rPr>
-        <w:t xml:space="preserve">Proveedores </w:t>
-      </w:r>
-    </w:p>
-    <w:p>
-      <w:pPr>
-        <w:rPr>
-          <w:rFonts w:ascii="Times New Roman" w:hAnsi="Times New Roman"/>
-        </w:rPr>
-      </w:pPr>
-    </w:p>
-    <w:p>
-      <w:pPr>
-        <w:rPr>
-          <w:rFonts w:ascii="Times New Roman" w:hAnsi="Times New Roman"/>
-        </w:rPr>
-      </w:pPr>
-      <w:r>
-        <w:rPr>
-          <w:rFonts w:ascii="Times New Roman" w:hAnsi="Times New Roman"/>
+      <w:r>
+        <w:rPr>
+          <w:rFonts w:ascii="Times New Roman" w:hAnsi="Times New Roman"/>
+          <w:b/>
+          <w:bCs/>
+        </w:rPr>
+        <w:t xml:space="preserve">: </w:t>
+      </w:r>
+      <w:r>
+        <w:rPr>
+          <w:rFonts w:ascii="Times New Roman" w:hAnsi="Times New Roman"/>
+        </w:rPr>
+        <w:t>es el conjunto</w:t>
+      </w:r>
+      <w:r>
+        <w:rPr>
+          <w:rStyle w:val="hgkelc"/>
+          <w:rFonts w:ascii="Times New Roman" w:hAnsi="Times New Roman"/>
+          <w:lang w:val="es-ES"/>
+        </w:rPr>
+        <w:t xml:space="preserve"> de </w:t>
+      </w:r>
+      <w:r>
+        <w:rPr>
+          <w:rStyle w:val="hgkelc"/>
+          <w:rFonts w:ascii="Times New Roman" w:hAnsi="Times New Roman"/>
+          <w:lang w:val="es-ES"/>
+        </w:rPr>
+        <w:t xml:space="preserve">un </w:t>
+      </w:r>
+      <w:r>
+        <w:rPr>
+          <w:rStyle w:val="hgkelc"/>
+          <w:rFonts w:ascii="Times New Roman" w:hAnsi="Times New Roman"/>
+          <w:lang w:val="es-ES"/>
+        </w:rPr>
+        <w:t>producto</w:t>
+      </w:r>
+      <w:r>
+        <w:rPr>
+          <w:rStyle w:val="hgkelc"/>
+          <w:rFonts w:ascii="Times New Roman" w:hAnsi="Times New Roman"/>
+          <w:lang w:val="es-ES"/>
+        </w:rPr>
+        <w:t xml:space="preserve"> en específico,</w:t>
+      </w:r>
+      <w:r>
+        <w:rPr>
+          <w:rStyle w:val="hgkelc"/>
+          <w:rFonts w:ascii="Times New Roman" w:hAnsi="Times New Roman"/>
+          <w:lang w:val="es-ES"/>
+        </w:rPr>
+        <w:t xml:space="preserve"> que un </w:t>
+      </w:r>
+      <w:r>
+        <w:rPr>
+          <w:rStyle w:val="hgkelc"/>
+          <w:rFonts w:ascii="Times New Roman" w:hAnsi="Times New Roman"/>
+          <w:lang w:val="es-ES"/>
+        </w:rPr>
+        <w:t>establecimiento</w:t>
+      </w:r>
+      <w:r>
+        <w:rPr>
+          <w:rStyle w:val="hgkelc"/>
+          <w:rFonts w:ascii="Times New Roman" w:hAnsi="Times New Roman"/>
+          <w:lang w:val="es-ES"/>
+        </w:rPr>
+        <w:t>,</w:t>
+      </w:r>
+      <w:r>
+        <w:rPr>
+          <w:rStyle w:val="hgkelc"/>
+          <w:rFonts w:ascii="Times New Roman" w:hAnsi="Times New Roman"/>
+          <w:lang w:val="es-ES"/>
+        </w:rPr>
+        <w:t xml:space="preserve"> tiene</w:t>
+      </w:r>
+      <w:r>
+        <w:rPr>
+          <w:rStyle w:val="hgkelc"/>
+          <w:rFonts w:ascii="Times New Roman" w:hAnsi="Times New Roman"/>
+          <w:lang w:val="es-ES"/>
+        </w:rPr>
+        <w:t xml:space="preserve"> almacenados y listos para su venta</w:t>
+      </w:r>
+      <w:r>
+        <w:rPr>
+          <w:rStyle w:val="hgkelc"/>
+          <w:rFonts w:ascii="Times New Roman" w:hAnsi="Times New Roman"/>
+          <w:lang w:val="es-ES"/>
+        </w:rPr>
+        <w:t xml:space="preserve">. </w:t>
+      </w:r>
+    </w:p>
+    <w:p>
+      <w:pPr>
+        <w:rPr>
+          <w:rFonts w:ascii="Times New Roman" w:hAnsi="Times New Roman"/>
+        </w:rPr>
+      </w:pPr>
+    </w:p>
+    <w:p>
+      <w:pPr>
+        <w:jc w:val="left"/>
+        <w:rPr>
+          <w:rFonts w:ascii="Times New Roman" w:hAnsi="Times New Roman"/>
+          <w:lang w:val="es-CO" w:eastAsia="es-CO"/>
+        </w:rPr>
+      </w:pPr>
+      <w:r>
+        <w:rPr>
+          <w:rFonts w:ascii="Times New Roman" w:hAnsi="Times New Roman"/>
+          <w:b/>
+          <w:bCs/>
+        </w:rPr>
+        <w:t>Proveedores</w:t>
+      </w:r>
+      <w:r>
+        <w:rPr>
+          <w:rFonts w:ascii="Times New Roman" w:hAnsi="Times New Roman"/>
+          <w:b/>
+          <w:bCs/>
+        </w:rPr>
+        <w:t xml:space="preserve">: </w:t>
+      </w:r>
+      <w:r>
+        <w:rPr>
+          <w:rFonts w:ascii="Times New Roman" w:hAnsi="Times New Roman"/>
+          <w:lang w:val="es-ES" w:eastAsia="es-CO"/>
+        </w:rPr>
+        <w:t>Un proveedor es una persona o un negocio que vende productos o brinda servicios con fines de lucro. Puede funcionar en un entorno de negocio a consumidor (B2C) o de negocio a negocio (B2B). En el entorno B2B, los proveedores suelen llamarse mayoristas.</w:t>
+      </w:r>
+    </w:p>
+    <w:p>
+      <w:pPr>
+        <w:rPr>
+          <w:rFonts w:ascii="Times New Roman" w:hAnsi="Times New Roman"/>
+          <w:b/>
+          <w:bCs/>
+        </w:rPr>
+      </w:pPr>
+    </w:p>
+    <w:p>
+      <w:pPr>
+        <w:rPr>
+          <w:rFonts w:ascii="Times New Roman" w:hAnsi="Times New Roman"/>
+        </w:rPr>
+      </w:pPr>
+    </w:p>
+    <w:p>
+      <w:pPr>
+        <w:rPr>
+          <w:rFonts w:ascii="Times New Roman" w:hAnsi="Times New Roman"/>
+        </w:rPr>
+      </w:pPr>
+      <w:r>
+        <w:rPr>
+          <w:rFonts w:ascii="Times New Roman" w:hAnsi="Times New Roman"/>
+          <w:b/>
+          <w:bCs/>
         </w:rPr>
         <w:t>Productos</w:t>
+      </w:r>
+      <w:r>
+        <w:rPr>
+          <w:rFonts w:ascii="Times New Roman" w:hAnsi="Times New Roman"/>
+          <w:b/>
+          <w:bCs/>
+        </w:rPr>
+        <w:t>:</w:t>
+      </w:r>
+      <w:r>
+        <w:rPr>
+          <w:rFonts w:ascii="Times New Roman" w:hAnsi="Times New Roman"/>
+          <w:b/>
+          <w:bCs/>
+        </w:rPr>
+        <w:t xml:space="preserve"> </w:t>
+      </w:r>
+      <w:r>
+        <w:rPr>
+          <w:rStyle w:val="hgkelc"/>
+          <w:rFonts w:ascii="Times New Roman" w:hAnsi="Times New Roman"/>
+          <w:lang w:val="es-ES"/>
+        </w:rPr>
+        <w:t>Es todo bien</w:t>
+      </w:r>
+      <w:r>
+        <w:rPr>
+          <w:rStyle w:val="hgkelc"/>
+          <w:rFonts w:ascii="Times New Roman" w:hAnsi="Times New Roman"/>
+          <w:lang w:val="es-ES"/>
+        </w:rPr>
+        <w:t>,</w:t>
+      </w:r>
+      <w:r>
+        <w:rPr>
+          <w:rStyle w:val="hgkelc"/>
+          <w:rFonts w:ascii="Times New Roman" w:hAnsi="Times New Roman"/>
+          <w:lang w:val="es-ES"/>
+        </w:rPr>
+        <w:t xml:space="preserve"> que es elaborado o fabricado para ser vendido dentro del mercado al que pertenece, de forma que las personas, las familias e incluso otras empresas satisfagan sus necesidades con este.</w:t>
       </w:r>
     </w:p>
     <w:p>
@@ -5066,13 +5327,69 @@
       <w:pPr>
         <w:rPr>
           <w:rFonts w:ascii="Times New Roman" w:hAnsi="Times New Roman"/>
-        </w:rPr>
-      </w:pPr>
-      <w:r>
-        <w:rPr>
-          <w:rFonts w:ascii="Times New Roman" w:hAnsi="Times New Roman"/>
+          <w:b/>
+          <w:bCs/>
+        </w:rPr>
+      </w:pPr>
+      <w:r>
+        <w:rPr>
+          <w:rFonts w:ascii="Times New Roman" w:hAnsi="Times New Roman"/>
+          <w:b/>
+          <w:bCs/>
         </w:rPr>
         <w:t>POS</w:t>
+      </w:r>
+      <w:r>
+        <w:rPr>
+          <w:rFonts w:ascii="Times New Roman" w:hAnsi="Times New Roman"/>
+          <w:b/>
+          <w:bCs/>
+        </w:rPr>
+        <w:t xml:space="preserve">: </w:t>
+      </w:r>
+      <w:r>
+        <w:rPr>
+          <w:rFonts w:ascii="Times New Roman" w:hAnsi="Times New Roman"/>
+          <w:b/>
+          <w:bCs/>
+        </w:rPr>
+        <w:t>significa por sus siglas en inglés (</w:t>
+      </w:r>
+      <w:proofErr w:type="spellStart"/>
+      <w:r>
+        <w:rPr>
+          <w:rFonts w:ascii="Times New Roman" w:hAnsi="Times New Roman"/>
+          <w:b/>
+          <w:bCs/>
+        </w:rPr>
+        <w:t>point</w:t>
+      </w:r>
+      <w:proofErr w:type="spellEnd"/>
+      <w:r>
+        <w:rPr>
+          <w:rFonts w:ascii="Times New Roman" w:hAnsi="Times New Roman"/>
+          <w:b/>
+          <w:bCs/>
+        </w:rPr>
+        <w:t xml:space="preserve"> </w:t>
+      </w:r>
+      <w:proofErr w:type="spellStart"/>
+      <w:r>
+        <w:rPr>
+          <w:rFonts w:ascii="Times New Roman" w:hAnsi="Times New Roman"/>
+          <w:b/>
+          <w:bCs/>
+        </w:rPr>
+        <w:t>of</w:t>
+      </w:r>
+      <w:proofErr w:type="spellEnd"/>
+      <w:r>
+        <w:rPr>
+          <w:rFonts w:ascii="Times New Roman" w:hAnsi="Times New Roman"/>
+          <w:b/>
+          <w:bCs/>
+        </w:rPr>
+        <w:t xml:space="preserve"> sale) o en español punto de venta </w:t>
       </w:r>
     </w:p>
     <w:p>
@@ -5096,6 +5413,7 @@
         <w:rPr>
           <w:rFonts w:ascii="Times New Roman" w:hAnsi="Times New Roman" w:cs="Times New Roman"/>
         </w:rPr>
+        <w:lastRenderedPageBreak/>
         <w:t>Abreviaturas</w:t>
       </w:r>
       <w:bookmarkEnd w:id="21"/>
@@ -5170,7 +5488,6 @@
           <w:rFonts w:ascii="Times New Roman" w:hAnsi="Times New Roman"/>
           <w:color w:val="EE0000"/>
         </w:rPr>
-        <w:lastRenderedPageBreak/>
         <w:t>a) proporcionar una lista completa de todos los documentos a los que se haga referencia;</w:t>
       </w:r>
     </w:p>
@@ -5201,7 +5518,23 @@
           <w:b/>
           <w:bCs/>
         </w:rPr>
-        <w:t xml:space="preserve"> blanco</w:t>
+        <w:t xml:space="preserve"> </w:t>
+      </w:r>
+      <w:r>
+        <w:rPr>
+          <w:rFonts w:ascii="Times New Roman" w:hAnsi="Times New Roman"/>
+          <w:b/>
+          <w:bCs/>
+        </w:rPr>
+        <w:t xml:space="preserve">en </w:t>
+      </w:r>
+      <w:r>
+        <w:rPr>
+          <w:rFonts w:ascii="Times New Roman" w:hAnsi="Times New Roman"/>
+          <w:b/>
+          <w:bCs/>
+        </w:rPr>
+        <w:t>blanco</w:t>
       </w:r>
     </w:p>
     <w:p>
@@ -5600,6 +5933,7 @@
         <w:rPr>
           <w:rFonts w:ascii="Times New Roman" w:hAnsi="Times New Roman" w:cs="Times New Roman"/>
         </w:rPr>
+        <w:lastRenderedPageBreak/>
         <w:t>Funciones de</w:t>
       </w:r>
       <w:r>
@@ -5700,7 +6034,6 @@
           <w:rFonts w:ascii="Times New Roman" w:hAnsi="Times New Roman"/>
           <w:color w:val="EE0000"/>
         </w:rPr>
-        <w:lastRenderedPageBreak/>
         <w:t>b) Pueden utilizarse formas textuales o gráficas para mostrar las diferentes funciones y sus relaciones. Con un esquema tal, no se pretende mostrar el diseño de un producto, sino simplemente las relaciones lógicas entre las funciones.]</w:t>
       </w:r>
     </w:p>
@@ -5859,23 +6192,7 @@
           <w:rFonts w:ascii="Times New Roman" w:hAnsi="Times New Roman"/>
           <w:color w:val="EE0000"/>
         </w:rPr>
-        <w:t xml:space="preserve">[Este apartado debe enumerar cada uno de los factores que afectan los requerimientos establecidos. Estos factores no son restricciones de </w:t>
-      </w:r>
-      <w:proofErr w:type="gramStart"/>
-      <w:r>
-        <w:rPr>
-          <w:rFonts w:ascii="Times New Roman" w:hAnsi="Times New Roman"/>
-          <w:color w:val="EE0000"/>
-        </w:rPr>
-        <w:t>diseño</w:t>
-      </w:r>
-      <w:proofErr w:type="gramEnd"/>
-      <w:r>
-        <w:rPr>
-          <w:rFonts w:ascii="Times New Roman" w:hAnsi="Times New Roman"/>
-          <w:color w:val="EE0000"/>
-        </w:rPr>
-        <w:t xml:space="preserve"> sino que, por el contrario, cualquier cambio en ellos que podría afectar los requerimientos. Por ejemplo, una hipótesis puede ser que un sistema operativo específico estará disponible para la aplicación. Si, de hecho, el sistema operativo no está disponible, el documento tendrá que cambiar en consecuencia.]</w:t>
+        <w:t>[Este apartado debe enumerar cada uno de los factores que afectan los requerimientos establecidos. Estos factores no son restricciones de diseño sino que, por el contrario, cualquier cambio en ellos que podría afectar los requerimientos. Por ejemplo, una hipótesis puede ser que un sistema operativo específico estará disponible para la aplicación. Si, de hecho, el sistema operativo no está disponible, el documento tendrá que cambiar en consecuencia.]</w:t>
       </w:r>
     </w:p>
     <w:p>
@@ -8101,6 +8418,22 @@
       <w:lang w:eastAsia="es-ES"/>
     </w:rPr>
   </w:style>
+  <w:style w:type="character" w:styleId="Textoennegrita">
+    <w:name w:val="Strong"/>
+    <w:basedOn w:val="Fuentedeprrafopredeter"/>
+    <w:uiPriority w:val="22"/>
+    <w:qFormat/>
+    <w:rsid w:val="006D46E9"/>
+    <w:rPr>
+      <w:b/>
+      <w:bCs/>
+    </w:rPr>
+  </w:style>
+  <w:style w:type="character" w:customStyle="1" w:styleId="hgkelc">
+    <w:name w:val="hgkelc"/>
+    <w:basedOn w:val="Fuentedeprrafopredeter"/>
+    <w:rsid w:val="00AF7BD6"/>
+  </w:style>
 </w:styles>
 </file>
 

</xml_diff>